<commit_message>
assignment 1 change command line
</commit_message>
<xml_diff>
--- a/assignment-1-description.docx
+++ b/assignment-1-description.docx
@@ -1855,7 +1855,23 @@
           <w:sz w:val="22"/>
           <w:szCs w:val="22"/>
         </w:rPr>
-        <w:t xml:space="preserve">Python: $ spark-submit task1.py &lt;input_file&gt; &lt;output_file&gt; </w:t>
+        <w:t xml:space="preserve">$ </w:t>
+      </w:r>
+      <w:r>
+        <w:rPr>
+          <w:rFonts w:asciiTheme="minorHAnsi" w:hAnsiTheme="minorHAnsi" w:cstheme="minorHAnsi"/>
+          <w:sz w:val="22"/>
+          <w:szCs w:val="22"/>
+        </w:rPr>
+        <w:t>python</w:t>
+      </w:r>
+      <w:r>
+        <w:rPr>
+          <w:rFonts w:asciiTheme="minorHAnsi" w:hAnsiTheme="minorHAnsi" w:cstheme="minorHAnsi"/>
+          <w:sz w:val="22"/>
+          <w:szCs w:val="22"/>
+        </w:rPr>
+        <w:t xml:space="preserve"> task1.py &lt;input_file&gt; &lt;output_file&gt; </w:t>
       </w:r>
       <w:r>
         <w:rPr>
@@ -3192,8 +3208,32 @@
         <w:rPr>
           <w:rFonts w:asciiTheme="minorHAnsi" w:hAnsiTheme="minorHAnsi" w:cstheme="minorHAnsi"/>
           <w:sz w:val="22"/>
-        </w:rPr>
-        <w:t>Python: $ spark-submit task</w:t>
+          <w:szCs w:val="22"/>
+        </w:rPr>
+        <w:t xml:space="preserve">$ </w:t>
+      </w:r>
+      <w:r>
+        <w:rPr>
+          <w:rFonts w:asciiTheme="minorHAnsi" w:hAnsiTheme="minorHAnsi" w:cstheme="minorHAnsi"/>
+          <w:sz w:val="22"/>
+          <w:szCs w:val="22"/>
+        </w:rPr>
+        <w:t>python</w:t>
+      </w:r>
+      <w:r>
+        <w:rPr>
+          <w:rFonts w:asciiTheme="minorHAnsi" w:hAnsiTheme="minorHAnsi" w:cstheme="minorHAnsi"/>
+          <w:sz w:val="22"/>
+          <w:szCs w:val="22"/>
+        </w:rPr>
+        <w:t xml:space="preserve"> </w:t>
+      </w:r>
+      <w:r>
+        <w:rPr>
+          <w:rFonts w:asciiTheme="minorHAnsi" w:hAnsiTheme="minorHAnsi" w:cstheme="minorHAnsi"/>
+          <w:sz w:val="22"/>
+        </w:rPr>
+        <w:t>task</w:t>
       </w:r>
       <w:r>
         <w:rPr>
@@ -4424,8 +4464,32 @@
         <w:rPr>
           <w:rFonts w:asciiTheme="minorHAnsi" w:hAnsiTheme="minorHAnsi" w:cstheme="minorHAnsi"/>
           <w:sz w:val="22"/>
-        </w:rPr>
-        <w:t>Python: $ spark-submit task</w:t>
+          <w:szCs w:val="22"/>
+        </w:rPr>
+        <w:t xml:space="preserve">$ </w:t>
+      </w:r>
+      <w:r>
+        <w:rPr>
+          <w:rFonts w:asciiTheme="minorHAnsi" w:hAnsiTheme="minorHAnsi" w:cstheme="minorHAnsi"/>
+          <w:sz w:val="22"/>
+          <w:szCs w:val="22"/>
+        </w:rPr>
+        <w:t>python</w:t>
+      </w:r>
+      <w:r>
+        <w:rPr>
+          <w:rFonts w:asciiTheme="minorHAnsi" w:hAnsiTheme="minorHAnsi" w:cstheme="minorHAnsi"/>
+          <w:sz w:val="22"/>
+          <w:szCs w:val="22"/>
+        </w:rPr>
+        <w:t xml:space="preserve"> </w:t>
+      </w:r>
+      <w:r>
+        <w:rPr>
+          <w:rFonts w:asciiTheme="minorHAnsi" w:hAnsiTheme="minorHAnsi" w:cstheme="minorHAnsi"/>
+          <w:sz w:val="22"/>
+        </w:rPr>
+        <w:t>task</w:t>
       </w:r>
       <w:r>
         <w:rPr>

</xml_diff>